<commit_message>
Corrección documentos individuales student 3
</commit_message>
<xml_diff>
--- a/reports/C2/Student #3/03 - Requirements - Student #3 - REV1.docx
+++ b/reports/C2/Student #3/03 - Requirements - Student #3 - REV1.docx
@@ -136,7 +136,7 @@
                   <w:rPr>
                     <w:rFonts w:asciiTheme="majorHAnsi" w:hAnsiTheme="majorHAnsi" w:cstheme="majorHAnsi"/>
                   </w:rPr>
-                  <w:t>1</w:t>
+                  <w:t>2</w:t>
                 </w:r>
                 <w:r>
                   <w:rPr>
@@ -244,7 +244,10 @@
           </w:tcPr>
           <w:p>
             <w:r>
-              <w:t>Student #2</w:t>
+              <w:t>Student #</w:t>
+            </w:r>
+            <w:r>
+              <w:t>3</w:t>
             </w:r>
           </w:p>
           <w:p>
@@ -542,7 +545,13 @@
                   <w:rPr>
                     <w:rFonts w:asciiTheme="majorHAnsi" w:hAnsiTheme="majorHAnsi" w:cstheme="majorHAnsi"/>
                   </w:rPr>
-                  <w:t xml:space="preserve"> May</w:t>
+                  <w:t xml:space="preserve"> </w:t>
+                </w:r>
+                <w:r>
+                  <w:rPr>
+                    <w:rFonts w:asciiTheme="majorHAnsi" w:hAnsiTheme="majorHAnsi" w:cstheme="majorHAnsi"/>
+                  </w:rPr>
+                  <w:t>July</w:t>
                 </w:r>
                 <w:r>
                   <w:rPr>
@@ -554,7 +563,7 @@
                   <w:rPr>
                     <w:rFonts w:asciiTheme="majorHAnsi" w:hAnsiTheme="majorHAnsi" w:cstheme="majorHAnsi"/>
                   </w:rPr>
-                  <w:t>25</w:t>
+                  <w:t>3</w:t>
                 </w:r>
                 <w:r>
                   <w:rPr>
@@ -10461,6 +10470,7 @@
     <w:rsid w:val="00367932"/>
     <w:rsid w:val="003936CA"/>
     <w:rsid w:val="003B0252"/>
+    <w:rsid w:val="003B2B03"/>
     <w:rsid w:val="003C77BD"/>
     <w:rsid w:val="003D5E24"/>
     <w:rsid w:val="003E7664"/>
@@ -10475,6 +10485,7 @@
     <w:rsid w:val="00720D17"/>
     <w:rsid w:val="007826C3"/>
     <w:rsid w:val="007A75DB"/>
+    <w:rsid w:val="00834B9E"/>
     <w:rsid w:val="00861AD4"/>
     <w:rsid w:val="008B1087"/>
     <w:rsid w:val="008D6165"/>

</xml_diff>